<commit_message>
clean up of git files
</commit_message>
<xml_diff>
--- a/Report_and_Presentation/Group_F_Minneapolis Police Stops Analysis Report._V1.1.docx
+++ b/Report_and_Presentation/Group_F_Minneapolis Police Stops Analysis Report._V1.1.docx
@@ -1085,16 +1085,8 @@
         <w:rPr>
           <w:i/>
         </w:rPr>
-        <w:t xml:space="preserve"> Patel, Erica </w:t>
-      </w:r>
-      <w:proofErr w:type="spellStart"/>
-      <w:r>
-        <w:rPr>
-          <w:i/>
-        </w:rPr>
-        <w:t>Unterreiner</w:t>
-      </w:r>
-      <w:proofErr w:type="spellEnd"/>
+        <w:t xml:space="preserve"> Patel, Erica Unterreiner</w:t>
+      </w:r>
     </w:p>
     <w:p>
       <w:pPr>
@@ -1545,8 +1537,13 @@
                                 <w:noProof/>
                               </w:rPr>
                             </w:pPr>
+                            <w:bookmarkStart w:id="0" w:name="_GoBack"/>
                             <w:r>
-                              <w:t>Figure 1.b</w:t>
+                              <w:t>Figure</w:t>
+                            </w:r>
+                            <w:bookmarkEnd w:id="0"/>
+                            <w:r>
+                              <w:t xml:space="preserve"> 1.b</w:t>
                             </w:r>
                           </w:p>
                         </w:txbxContent>
@@ -1571,7 +1568,11 @@
           </mc:Choice>
           <mc:Fallback>
             <w:pict>
-              <v:shape w14:anchorId="761CD3B8" id="Text Box 11" o:spid="_x0000_s1030" type="#_x0000_t202" style="position:absolute;margin-left:213.8pt;margin-top:3.45pt;width:45.25pt;height:13.1pt;z-index:251667456;visibility:visible;mso-wrap-style:square;mso-width-percent:0;mso-height-percent:0;mso-wrap-distance-left:9pt;mso-wrap-distance-top:0;mso-wrap-distance-right:9pt;mso-wrap-distance-bottom:0;mso-position-horizontal:absolute;mso-position-horizontal-relative:text;mso-position-vertical:absolute;mso-position-vertical-relative:text;mso-width-percent:0;mso-height-percent:0;mso-width-relative:margin;mso-height-relative:margin;v-text-anchor:top" o:gfxdata="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" stroked="f">
+              <v:shapetype w14:anchorId="761CD3B8" id="_x0000_t202" coordsize="21600,21600" o:spt="202" path="m,l,21600r21600,l21600,xe">
+                <v:stroke joinstyle="miter"/>
+                <v:path gradientshapeok="t" o:connecttype="rect"/>
+              </v:shapetype>
+              <v:shape id="Text Box 11" o:spid="_x0000_s1030" type="#_x0000_t202" style="position:absolute;margin-left:213.8pt;margin-top:3.45pt;width:45.25pt;height:13.1pt;z-index:251667456;visibility:visible;mso-wrap-style:square;mso-width-percent:0;mso-height-percent:0;mso-wrap-distance-left:9pt;mso-wrap-distance-top:0;mso-wrap-distance-right:9pt;mso-wrap-distance-bottom:0;mso-position-horizontal:absolute;mso-position-horizontal-relative:text;mso-position-vertical:absolute;mso-position-vertical-relative:text;mso-width-percent:0;mso-height-percent:0;mso-width-relative:margin;mso-height-relative:margin;v-text-anchor:top" o:gfxdata="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" stroked="f">
                 <v:textbox inset="0,0,0,0">
                   <w:txbxContent>
                     <w:p>
@@ -1581,8 +1582,13 @@
                           <w:noProof/>
                         </w:rPr>
                       </w:pPr>
+                      <w:bookmarkStart w:id="1" w:name="_GoBack"/>
                       <w:r>
-                        <w:t>Figure 1.b</w:t>
+                        <w:t>Figure</w:t>
+                      </w:r>
+                      <w:bookmarkEnd w:id="1"/>
+                      <w:r>
+                        <w:t xml:space="preserve"> 1.b</w:t>
                       </w:r>
                     </w:p>
                   </w:txbxContent>
@@ -1834,7 +1840,13 @@
         <w:t>Fig</w:t>
       </w:r>
       <w:r>
-        <w:t>ure 1 below, what first stands out is the count of Black police stops in precinct four (&gt; 6000), greater than twice in magnitude than the next precinct</w:t>
+        <w:t xml:space="preserve">ure </w:t>
+      </w:r>
+      <w:r>
+        <w:t>2</w:t>
+      </w:r>
+      <w:r>
+        <w:t xml:space="preserve"> below, what first stands out is the count of Black police stops in precinct four (&gt; 6000), greater than twice in magnitude than the next precinct</w:t>
       </w:r>
       <w:r>
         <w:t xml:space="preserve">.  </w:t>
@@ -1893,13 +1905,8 @@
         <w:t xml:space="preserve"> determine if</w:t>
       </w:r>
       <w:r>
-        <w:t xml:space="preserve"> police </w:t>
-      </w:r>
-      <w:proofErr w:type="gramStart"/>
-      <w:r>
-        <w:t>stops</w:t>
-      </w:r>
-      <w:proofErr w:type="gramEnd"/>
+        <w:t xml:space="preserve"> police stops</w:t>
+      </w:r>
       <w:r>
         <w:t xml:space="preserve"> </w:t>
       </w:r>
@@ -1913,13 +1920,8 @@
         <w:t xml:space="preserve"> based on the data available</w:t>
       </w:r>
       <w:r>
-        <w:t xml:space="preserve">. We were unable to obtain a data set with </w:t>
-      </w:r>
-      <w:proofErr w:type="gramStart"/>
-      <w:r>
-        <w:t>the a</w:t>
-      </w:r>
-      <w:proofErr w:type="gramEnd"/>
+        <w:t>. We were unable to obtain a data set with a</w:t>
+      </w:r>
       <w:r>
         <w:t xml:space="preserve"> representative sample of the driver population</w:t>
       </w:r>
@@ -1941,7 +1943,7 @@
         <w:t xml:space="preserve">Figure </w:t>
       </w:r>
       <w:r>
-        <w:t>1</w:t>
+        <w:t>2</w:t>
       </w:r>
     </w:p>
     <w:p>
@@ -2198,7 +2200,7 @@
         <w:t xml:space="preserve"> </w:t>
       </w:r>
       <w:r>
-        <w:t>2</w:t>
+        <w:t>3</w:t>
       </w:r>
       <w:r>
         <w:t xml:space="preserve"> below, </w:t>
@@ -2322,7 +2324,7 @@
         <w:t xml:space="preserve">Figure </w:t>
       </w:r>
       <w:r>
-        <w:t>2</w:t>
+        <w:t>3</w:t>
       </w:r>
     </w:p>
     <w:p>
@@ -2539,7 +2541,7 @@
         <w:t xml:space="preserve">Figure </w:t>
       </w:r>
       <w:r>
-        <w:t>3</w:t>
+        <w:t>4</w:t>
       </w:r>
     </w:p>
     <w:p>
@@ -2695,11 +2697,11 @@
         <w:pStyle w:val="ListParagraph"/>
       </w:pPr>
       <w:r>
-        <w:t xml:space="preserve">We were interested in measuring the correlation between a pre-race determination for </w:t>
+        <w:t xml:space="preserve">We were interested in measuring the correlation between a pre-race determination for a </w:t>
       </w:r>
       <w:proofErr w:type="gramStart"/>
       <w:r>
-        <w:t>a police</w:t>
+        <w:t>police</w:t>
       </w:r>
       <w:proofErr w:type="gramEnd"/>
       <w:r>
@@ -2727,11 +2729,11 @@
         <w:t>)</w:t>
       </w:r>
       <w:r>
-        <w:t xml:space="preserve"> reflecting a 30% difference between pre-race and perceived race during </w:t>
+        <w:t xml:space="preserve"> reflecting a 30% difference between pre-race and perceived race during a </w:t>
       </w:r>
       <w:proofErr w:type="gramStart"/>
       <w:r>
-        <w:t>a police</w:t>
+        <w:t>police</w:t>
       </w:r>
       <w:proofErr w:type="gramEnd"/>
       <w:r>
@@ -2795,13 +2797,14 @@
         <w:t>)</w:t>
       </w:r>
       <w:r>
-        <w:t xml:space="preserve"> cluster closely in the low to </w:t>
-      </w:r>
-      <w:proofErr w:type="spellStart"/>
-      <w:r>
-        <w:t>mid teens</w:t>
-      </w:r>
-      <w:proofErr w:type="spellEnd"/>
+        <w:t xml:space="preserve"> cluster closely in the low to mid</w:t>
+      </w:r>
+      <w:r>
+        <w:t>-</w:t>
+      </w:r>
+      <w:r>
+        <w:t>teens</w:t>
+      </w:r>
       <w:r>
         <w:t xml:space="preserve">.  </w:t>
       </w:r>
@@ -2833,10 +2836,13 @@
         <w:t xml:space="preserve">Figure </w:t>
       </w:r>
       <w:r>
-        <w:t>4</w:t>
-      </w:r>
-    </w:p>
-    <w:p>
+        <w:t>5</w:t>
+      </w:r>
+    </w:p>
+    <w:p>
+      <w:pPr>
+        <w:jc w:val="center"/>
+      </w:pPr>
       <w:r>
         <w:rPr>
           <w:noProof/>
@@ -3000,7 +3006,7 @@
         <w:t xml:space="preserve">Figure </w:t>
       </w:r>
       <w:r>
-        <w:t>7</w:t>
+        <w:t>6</w:t>
       </w:r>
       <w:r>
         <w:t xml:space="preserve">: </w:t>
@@ -3161,7 +3167,7 @@
         <w:t xml:space="preserve">Figure </w:t>
       </w:r>
       <w:r>
-        <w:t>8</w:t>
+        <w:t>7</w:t>
       </w:r>
       <w:r>
         <w:t xml:space="preserve">: Sample of Census data </w:t>
@@ -3251,7 +3257,7 @@
         <w:t xml:space="preserve">Figure </w:t>
       </w:r>
       <w:r>
-        <w:t>9</w:t>
+        <w:t>8</w:t>
       </w:r>
       <w:r>
         <w:t xml:space="preserve">: Census Race </w:t>
@@ -3386,7 +3392,7 @@
         <w:t xml:space="preserve">Figure </w:t>
       </w:r>
       <w:r>
-        <w:t>10</w:t>
+        <w:t>9</w:t>
       </w:r>
       <w:r>
         <w:t>: Native Americans were slightly less likely to be involved in traffic stops</w:t>
@@ -3485,12 +3491,7 @@
         <w:t>new ideas</w:t>
       </w:r>
       <w:r>
-        <w:t xml:space="preserve"> for interesting future analyses</w:t>
-      </w:r>
-      <w:bookmarkStart w:id="0" w:name="_GoBack"/>
-      <w:bookmarkEnd w:id="0"/>
-      <w:r>
-        <w:t xml:space="preserve">, such as finding other data sources for a representative sample of driver demographics, </w:t>
+        <w:t xml:space="preserve"> for interesting future analyses, such as finding other data sources for a representative sample of driver demographics, </w:t>
       </w:r>
       <w:r>
         <w:t>m</w:t>

</xml_diff>